<commit_message>
CORREÇÃO DA COLUNA STATUS
</commit_message>
<xml_diff>
--- a/DIVISÃO DE TAREFAS_v2.docx
+++ b/DIVISÃO DE TAREFAS_v2.docx
@@ -16,8 +16,6 @@
           <w:szCs w:val="20"/>
         </w:rPr>
       </w:pPr>
-      <w:bookmarkStart w:id="0" w:name="_GoBack"/>
-      <w:bookmarkEnd w:id="0"/>
     </w:p>
     <w:p>
       <w:pPr>
@@ -1881,6 +1879,14 @@
       </w:tr>
     </w:tbl>
     <w:p/>
+    <w:p/>
+    <w:p/>
+    <w:p/>
+    <w:p/>
+    <w:p>
+      <w:bookmarkStart w:id="0" w:name="_GoBack"/>
+      <w:bookmarkEnd w:id="0"/>
+    </w:p>
     <w:tbl>
       <w:tblPr>
         <w:tblStyle w:val="Tabelacomgrade"/>
@@ -1930,6 +1936,7 @@
                 <w:b/>
                 <w:bCs/>
               </w:rPr>
+              <w:lastRenderedPageBreak/>
               <w:t>FAZER EM EQUIPE</w:t>
             </w:r>
           </w:p>
@@ -2345,7 +2352,6 @@
                 <w:color w:val="222222"/>
                 <w:sz w:val="20"/>
               </w:rPr>
-              <w:lastRenderedPageBreak/>
               <w:t>Visitar o local de pesquisa</w:t>
             </w:r>
             <w:r>
@@ -4526,12 +4532,6 @@
 </file>
 
 <file path=customXml/item1.xml><?xml version="1.0" encoding="utf-8"?>
-<go:gDocsCustomXmlDataStorage xmlns:go="http://customooxmlschemas.google.com/" xmlns:r="http://schemas.openxmlformats.org/officeDocument/2006/relationships">
-  <go:docsCustomData xmlns:go="http://customooxmlschemas.google.com/" roundtripDataSignature="AMtx7mhTsKLM0Xu2rrFPSK8Wu5hhcrD6fw==">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</go:docsCustomData>
-</go:gDocsCustomXmlDataStorage>
-</file>
-
-<file path=customXml/item2.xml><?xml version="1.0" encoding="utf-8"?>
 <?mso-contentType ?>
 <spe:Receivers xmlns:spe="http://schemas.microsoft.com/sharepoint/events">
   <Receiver>
@@ -4581,7 +4581,35 @@
 </spe:Receivers>
 </file>
 
+<file path=customXml/item2.xml><?xml version="1.0" encoding="utf-8"?>
+<go:gDocsCustomXmlDataStorage xmlns:go="http://customooxmlschemas.google.com/" xmlns:r="http://schemas.openxmlformats.org/officeDocument/2006/relationships">
+  <go:docsCustomData xmlns:go="http://customooxmlschemas.google.com/" roundtripDataSignature="AMtx7mhTsKLM0Xu2rrFPSK8Wu5hhcrD6fw==">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</go:docsCustomData>
+</go:gDocsCustomXmlDataStorage>
+</file>
+
 <file path=customXml/item3.xml><?xml version="1.0" encoding="utf-8"?>
+<p:properties xmlns:p="http://schemas.microsoft.com/office/2006/metadata/properties" xmlns:xsi="http://www.w3.org/2001/XMLSchema-instance" xmlns:pc="http://schemas.microsoft.com/office/infopath/2007/PartnerControls">
+  <documentManagement>
+    <teste xmlns="7432f127-f33c-42e2-a68a-9048c01697a7" xsi:nil="true"/>
+    <_dlc_DocId xmlns="b69dc6fa-2096-41e7-baef-054d5bf17313">E726VFYCRFHJ-229561519-15240</_dlc_DocId>
+    <_dlc_DocIdUrl xmlns="b69dc6fa-2096-41e7-baef-054d5bf17313">
+      <Url>https://univespprojetomicrosoft.sharepoint.com/sites/DisciplinasGraduacao/_layouts/15/DocIdRedir.aspx?ID=E726VFYCRFHJ-229561519-15240</Url>
+      <Description>E726VFYCRFHJ-229561519-15240</Description>
+    </_dlc_DocIdUrl>
+  </documentManagement>
+</p:properties>
+</file>
+
+<file path=customXml/item4.xml><?xml version="1.0" encoding="utf-8"?>
+<?mso-contentType ?>
+<FormTemplates xmlns="http://schemas.microsoft.com/sharepoint/v3/contenttype/forms">
+  <Display>DocumentLibraryForm</Display>
+  <Edit>DocumentLibraryForm</Edit>
+  <New>DocumentLibraryForm</New>
+</FormTemplates>
+</file>
+
+<file path=customXml/item5.xml><?xml version="1.0" encoding="utf-8"?>
 <ct:contentTypeSchema xmlns:ct="http://schemas.microsoft.com/office/2006/metadata/contentType" xmlns:ma="http://schemas.microsoft.com/office/2006/metadata/properties/metaAttributes" ct:_="" ma:_="" ma:contentTypeName="Documento" ma:contentTypeID="0x0101006CFD0211DE75424E90D6B9FC9752CE9C" ma:contentTypeVersion="16" ma:contentTypeDescription="Crie um novo documento." ma:contentTypeScope="" ma:versionID="eb0d476544d351e325591e9e7c010312">
   <xsd:schema xmlns:xsd="http://www.w3.org/2001/XMLSchema" xmlns:xs="http://www.w3.org/2001/XMLSchema" xmlns:p="http://schemas.microsoft.com/office/2006/metadata/properties" xmlns:ns2="7432f127-f33c-42e2-a68a-9048c01697a7" xmlns:ns3="b69dc6fa-2096-41e7-baef-054d5bf17313" targetNamespace="http://schemas.microsoft.com/office/2006/metadata/properties" ma:root="true" ma:fieldsID="090e7113f6b1f759a4c1efa3add07bc2" ns2:_="" ns3:_="">
     <xsd:import namespace="7432f127-f33c-42e2-a68a-9048c01697a7"/>
@@ -4841,33 +4869,19 @@
 </ct:contentTypeSchema>
 </file>
 
-<file path=customXml/item4.xml><?xml version="1.0" encoding="utf-8"?>
-<?mso-contentType ?>
-<FormTemplates xmlns="http://schemas.microsoft.com/sharepoint/v3/contenttype/forms">
-  <Display>DocumentLibraryForm</Display>
-  <Edit>DocumentLibraryForm</Edit>
-  <New>DocumentLibraryForm</New>
-</FormTemplates>
-</file>
-
-<file path=customXml/item5.xml><?xml version="1.0" encoding="utf-8"?>
-<p:properties xmlns:p="http://schemas.microsoft.com/office/2006/metadata/properties" xmlns:xsi="http://www.w3.org/2001/XMLSchema-instance" xmlns:pc="http://schemas.microsoft.com/office/infopath/2007/PartnerControls">
-  <documentManagement>
-    <teste xmlns="7432f127-f33c-42e2-a68a-9048c01697a7" xsi:nil="true"/>
-    <_dlc_DocId xmlns="b69dc6fa-2096-41e7-baef-054d5bf17313">E726VFYCRFHJ-229561519-15240</_dlc_DocId>
-    <_dlc_DocIdUrl xmlns="b69dc6fa-2096-41e7-baef-054d5bf17313">
-      <Url>https://univespprojetomicrosoft.sharepoint.com/sites/DisciplinasGraduacao/_layouts/15/DocIdRedir.aspx?ID=E726VFYCRFHJ-229561519-15240</Url>
-      <Description>E726VFYCRFHJ-229561519-15240</Description>
-    </_dlc_DocIdUrl>
-  </documentManagement>
-</p:properties>
-</file>
-
 <file path=customXml/item6.xml><?xml version="1.0" encoding="utf-8"?>
 <b:Sources xmlns:b="http://schemas.openxmlformats.org/officeDocument/2006/bibliography" xmlns="http://schemas.openxmlformats.org/officeDocument/2006/bibliography" SelectedStyle="\APASixthEditionOfficeOnline.xsl" StyleName="APA" Version="6"/>
 </file>
 
 <file path=customXml/itemProps1.xml><?xml version="1.0" encoding="utf-8"?>
+<ds:datastoreItem xmlns:ds="http://schemas.openxmlformats.org/officeDocument/2006/customXml" ds:itemID="{001C8AF1-0A5A-4192-973C-413DD19C3B92}">
+  <ds:schemaRefs>
+    <ds:schemaRef ds:uri="http://schemas.microsoft.com/sharepoint/events"/>
+  </ds:schemaRefs>
+</ds:datastoreItem>
+</file>
+
+<file path=customXml/itemProps2.xml><?xml version="1.0" encoding="utf-8"?>
 <ds:datastoreItem xmlns:ds="http://schemas.openxmlformats.org/officeDocument/2006/customXml" ds:itemID="{11111111-1234-1234-1234-123412341234}">
   <ds:schemaRefs>
     <ds:schemaRef ds:uri="http://customooxmlschemas.google.com/"/>
@@ -4876,15 +4890,26 @@
 </ds:datastoreItem>
 </file>
 
-<file path=customXml/itemProps2.xml><?xml version="1.0" encoding="utf-8"?>
-<ds:datastoreItem xmlns:ds="http://schemas.openxmlformats.org/officeDocument/2006/customXml" ds:itemID="{001C8AF1-0A5A-4192-973C-413DD19C3B92}">
+<file path=customXml/itemProps3.xml><?xml version="1.0" encoding="utf-8"?>
+<ds:datastoreItem xmlns:ds="http://schemas.openxmlformats.org/officeDocument/2006/customXml" ds:itemID="{AB6D30A6-B7AA-49D0-8DAC-77DF30570A2D}">
   <ds:schemaRefs>
-    <ds:schemaRef ds:uri="http://schemas.microsoft.com/sharepoint/events"/>
+    <ds:schemaRef ds:uri="http://schemas.microsoft.com/office/2006/metadata/properties"/>
+    <ds:schemaRef ds:uri="http://schemas.microsoft.com/office/infopath/2007/PartnerControls"/>
+    <ds:schemaRef ds:uri="7432f127-f33c-42e2-a68a-9048c01697a7"/>
+    <ds:schemaRef ds:uri="b69dc6fa-2096-41e7-baef-054d5bf17313"/>
   </ds:schemaRefs>
 </ds:datastoreItem>
 </file>
 
-<file path=customXml/itemProps3.xml><?xml version="1.0" encoding="utf-8"?>
+<file path=customXml/itemProps4.xml><?xml version="1.0" encoding="utf-8"?>
+<ds:datastoreItem xmlns:ds="http://schemas.openxmlformats.org/officeDocument/2006/customXml" ds:itemID="{413DB90E-9A64-442A-AD38-C95AB3E4EF9F}">
+  <ds:schemaRefs>
+    <ds:schemaRef ds:uri="http://schemas.microsoft.com/sharepoint/v3/contenttype/forms"/>
+  </ds:schemaRefs>
+</ds:datastoreItem>
+</file>
+
+<file path=customXml/itemProps5.xml><?xml version="1.0" encoding="utf-8"?>
 <ds:datastoreItem xmlns:ds="http://schemas.openxmlformats.org/officeDocument/2006/customXml" ds:itemID="{27178C62-D9D3-4513-B322-2098833940E5}">
   <ds:schemaRefs>
     <ds:schemaRef ds:uri="http://schemas.microsoft.com/office/2006/metadata/contentType"/>
@@ -4903,27 +4928,8 @@
 </ds:datastoreItem>
 </file>
 
-<file path=customXml/itemProps4.xml><?xml version="1.0" encoding="utf-8"?>
-<ds:datastoreItem xmlns:ds="http://schemas.openxmlformats.org/officeDocument/2006/customXml" ds:itemID="{413DB90E-9A64-442A-AD38-C95AB3E4EF9F}">
-  <ds:schemaRefs>
-    <ds:schemaRef ds:uri="http://schemas.microsoft.com/sharepoint/v3/contenttype/forms"/>
-  </ds:schemaRefs>
-</ds:datastoreItem>
-</file>
-
-<file path=customXml/itemProps5.xml><?xml version="1.0" encoding="utf-8"?>
-<ds:datastoreItem xmlns:ds="http://schemas.openxmlformats.org/officeDocument/2006/customXml" ds:itemID="{AB6D30A6-B7AA-49D0-8DAC-77DF30570A2D}">
-  <ds:schemaRefs>
-    <ds:schemaRef ds:uri="http://schemas.microsoft.com/office/2006/metadata/properties"/>
-    <ds:schemaRef ds:uri="http://schemas.microsoft.com/office/infopath/2007/PartnerControls"/>
-    <ds:schemaRef ds:uri="7432f127-f33c-42e2-a68a-9048c01697a7"/>
-    <ds:schemaRef ds:uri="b69dc6fa-2096-41e7-baef-054d5bf17313"/>
-  </ds:schemaRefs>
-</ds:datastoreItem>
-</file>
-
 <file path=customXml/itemProps6.xml><?xml version="1.0" encoding="utf-8"?>
-<ds:datastoreItem xmlns:ds="http://schemas.openxmlformats.org/officeDocument/2006/customXml" ds:itemID="{6A348BA1-A10E-474A-9199-56AB554AEADC}">
+<ds:datastoreItem xmlns:ds="http://schemas.openxmlformats.org/officeDocument/2006/customXml" ds:itemID="{D6FC4EF7-EA0D-44D2-98BC-709BB1E6B759}">
   <ds:schemaRefs>
     <ds:schemaRef ds:uri="http://schemas.openxmlformats.org/officeDocument/2006/bibliography"/>
   </ds:schemaRefs>

</xml_diff>